<commit_message>
Update retrospective with notable class diagrams.
</commit_message>
<xml_diff>
--- a/Documentation/Project 3 Documentation.docx
+++ b/Documentation/Project 3 Documentation.docx
@@ -233,10 +233,7 @@
       </w:r>
       <w:proofErr w:type="spellEnd"/>
       <w:r>
-        <w:t xml:space="preserve"> library was used for th</w:t>
-      </w:r>
-      <w:r>
-        <w:t xml:space="preserve">e </w:t>
+        <w:t xml:space="preserve"> library was used for the </w:t>
       </w:r>
       <w:proofErr w:type="spellStart"/>
       <w:r>
@@ -365,10 +362,7 @@
       </w:r>
       <w:proofErr w:type="spellStart"/>
       <w:r>
-        <w:t>D</w:t>
-      </w:r>
-      <w:r>
-        <w:t>oxygen</w:t>
+        <w:t>Doxygen</w:t>
       </w:r>
       <w:proofErr w:type="spellEnd"/>
       <w:r>
@@ -434,14 +428,7 @@
             <w:color w:val="1155CC"/>
             <w:u w:val="single" w:color="1155CC"/>
           </w:rPr>
-          <w:t>https</w:t>
-        </w:r>
-        <w:r>
-          <w:rPr>
-            <w:color w:val="1155CC"/>
-            <w:u w:val="single" w:color="1155CC"/>
-          </w:rPr>
-          <w:t>://www.tankandhealerstudio.com/simple-health-bar-free.html</w:t>
+          <w:t>https://www.tankandhealerstudio.com/simple-health-bar-free.html</w:t>
         </w:r>
       </w:hyperlink>
       <w:hyperlink r:id="rId10">
@@ -773,7 +760,7 @@
         <w:ind w:left="0" w:right="0" w:firstLine="0"/>
       </w:pPr>
       <w:r>
-        <w:t xml:space="preserve">Class diagrams are too large to fit within this document and can be found in the </w:t>
+        <w:t xml:space="preserve">Class diagrams can be found in the </w:t>
       </w:r>
       <w:proofErr w:type="spellStart"/>
       <w:r>
@@ -785,27 +772,166 @@
       </w:r>
       <w:proofErr w:type="spellStart"/>
       <w:r>
-        <w:t>GunPart</w:t>
+        <w:t>RifleScript</w:t>
       </w:r>
       <w:proofErr w:type="spellEnd"/>
       <w:r>
-        <w:t xml:space="preserve">, </w:t>
+        <w:t xml:space="preserve"> and </w:t>
       </w:r>
       <w:proofErr w:type="spellStart"/>
       <w:r>
+        <w:t>PlayerController</w:t>
+      </w:r>
+      <w:proofErr w:type="spellEnd"/>
+      <w:r>
+        <w:t xml:space="preserve"> classes. </w:t>
+      </w:r>
+    </w:p>
+    <w:p>
+      <w:pPr>
+        <w:spacing w:after="42" w:line="259" w:lineRule="auto"/>
+        <w:ind w:left="0" w:right="0" w:firstLine="0"/>
+        <w:rPr>
+          <w:szCs w:val="24"/>
+        </w:rPr>
+      </w:pPr>
+    </w:p>
+    <w:p>
+      <w:pPr>
+        <w:spacing w:after="42" w:line="259" w:lineRule="auto"/>
+        <w:ind w:left="0" w:right="0" w:firstLine="0"/>
+        <w:rPr>
+          <w:szCs w:val="24"/>
+        </w:rPr>
+      </w:pPr>
+    </w:p>
+    <w:p>
+      <w:pPr>
+        <w:spacing w:after="42" w:line="259" w:lineRule="auto"/>
+        <w:ind w:left="0" w:right="0" w:firstLine="0"/>
+        <w:rPr>
+          <w:szCs w:val="24"/>
+        </w:rPr>
+      </w:pPr>
+    </w:p>
+    <w:p>
+      <w:pPr>
+        <w:spacing w:after="42" w:line="259" w:lineRule="auto"/>
+        <w:ind w:left="0" w:right="0" w:firstLine="0"/>
+        <w:rPr>
+          <w:szCs w:val="24"/>
+        </w:rPr>
+      </w:pPr>
+    </w:p>
+    <w:p>
+      <w:pPr>
+        <w:spacing w:after="42" w:line="259" w:lineRule="auto"/>
+        <w:ind w:left="0" w:right="0" w:firstLine="0"/>
+        <w:rPr>
+          <w:szCs w:val="24"/>
+        </w:rPr>
+      </w:pPr>
+    </w:p>
+    <w:p>
+      <w:pPr>
+        <w:spacing w:after="42" w:line="259" w:lineRule="auto"/>
+        <w:ind w:left="0" w:right="0" w:firstLine="0"/>
+        <w:rPr>
+          <w:szCs w:val="24"/>
+        </w:rPr>
+      </w:pPr>
+    </w:p>
+    <w:p>
+      <w:pPr>
+        <w:spacing w:after="42" w:line="259" w:lineRule="auto"/>
+        <w:ind w:left="0" w:right="0" w:firstLine="0"/>
+        <w:rPr>
+          <w:szCs w:val="24"/>
+        </w:rPr>
+      </w:pPr>
+    </w:p>
+    <w:p>
+      <w:pPr>
+        <w:spacing w:after="42" w:line="259" w:lineRule="auto"/>
+        <w:ind w:left="0" w:right="0" w:firstLine="0"/>
+        <w:rPr>
+          <w:szCs w:val="24"/>
+        </w:rPr>
+      </w:pPr>
+    </w:p>
+    <w:p>
+      <w:pPr>
+        <w:spacing w:after="42" w:line="259" w:lineRule="auto"/>
+        <w:ind w:left="0" w:right="0" w:firstLine="0"/>
+        <w:rPr>
+          <w:szCs w:val="24"/>
+        </w:rPr>
+      </w:pPr>
+    </w:p>
+    <w:p>
+      <w:pPr>
+        <w:spacing w:after="42" w:line="259" w:lineRule="auto"/>
+        <w:ind w:left="0" w:right="0" w:firstLine="0"/>
+        <w:rPr>
+          <w:szCs w:val="24"/>
+        </w:rPr>
+      </w:pPr>
+    </w:p>
+    <w:p>
+      <w:pPr>
+        <w:spacing w:after="42" w:line="259" w:lineRule="auto"/>
+        <w:ind w:left="0" w:right="0" w:firstLine="0"/>
+        <w:rPr>
+          <w:szCs w:val="24"/>
+        </w:rPr>
+      </w:pPr>
+    </w:p>
+    <w:p>
+      <w:pPr>
+        <w:spacing w:after="42" w:line="259" w:lineRule="auto"/>
+        <w:ind w:left="0" w:right="0" w:firstLine="0"/>
+        <w:rPr>
+          <w:szCs w:val="24"/>
+        </w:rPr>
+      </w:pPr>
+    </w:p>
+    <w:p>
+      <w:pPr>
+        <w:spacing w:after="42" w:line="259" w:lineRule="auto"/>
+        <w:ind w:left="0" w:right="0" w:firstLine="0"/>
+        <w:rPr>
+          <w:szCs w:val="24"/>
+        </w:rPr>
+      </w:pPr>
+    </w:p>
+    <w:p>
+      <w:pPr>
+        <w:spacing w:after="42" w:line="259" w:lineRule="auto"/>
+        <w:ind w:left="0" w:right="0" w:firstLine="0"/>
+        <w:rPr>
+          <w:szCs w:val="24"/>
+        </w:rPr>
+      </w:pPr>
+      <w:r>
+        <w:rPr>
+          <w:szCs w:val="24"/>
+        </w:rPr>
+        <w:lastRenderedPageBreak/>
+        <w:t xml:space="preserve">Class Diagram for </w:t>
+      </w:r>
+      <w:proofErr w:type="spellStart"/>
+      <w:r>
+        <w:rPr>
+          <w:szCs w:val="24"/>
+        </w:rPr>
         <w:t>RifleScript</w:t>
       </w:r>
       <w:proofErr w:type="spellEnd"/>
       <w:r>
-        <w:t xml:space="preserve">, and </w:t>
-      </w:r>
-      <w:proofErr w:type="spellStart"/>
-      <w:r>
-        <w:t>PlayerController</w:t>
-      </w:r>
-      <w:proofErr w:type="spellEnd"/>
-      <w:r>
-        <w:t xml:space="preserve"> classes. </w:t>
+        <w:rPr>
+          <w:szCs w:val="24"/>
+        </w:rPr>
+        <w:t>:</w:t>
       </w:r>
     </w:p>
     <w:p>
@@ -820,9 +946,57 @@
       <w:r>
         <w:rPr>
           <w:b/>
+          <w:noProof/>
           <w:sz w:val="28"/>
         </w:rPr>
-        <w:t xml:space="preserve"> </w:t>
+        <w:drawing>
+          <wp:inline distT="0" distB="0" distL="0" distR="0">
+            <wp:extent cx="5210834" cy="7585652"/>
+            <wp:effectExtent l="0" t="0" r="8890" b="0"/>
+            <wp:docPr id="1" name="Picture 1"/>
+            <wp:cNvGraphicFramePr>
+              <a:graphicFrameLocks xmlns:a="http://schemas.openxmlformats.org/drawingml/2006/main" noChangeAspect="1"/>
+            </wp:cNvGraphicFramePr>
+            <a:graphic xmlns:a="http://schemas.openxmlformats.org/drawingml/2006/main">
+              <a:graphicData uri="http://schemas.openxmlformats.org/drawingml/2006/picture">
+                <pic:pic xmlns:pic="http://schemas.openxmlformats.org/drawingml/2006/picture">
+                  <pic:nvPicPr>
+                    <pic:cNvPr id="0" name="Picture 1"/>
+                    <pic:cNvPicPr>
+                      <a:picLocks noChangeAspect="1" noChangeArrowheads="1"/>
+                    </pic:cNvPicPr>
+                  </pic:nvPicPr>
+                  <pic:blipFill>
+                    <a:blip r:embed="rId13">
+                      <a:extLst>
+                        <a:ext uri="{28A0092B-C50C-407E-A947-70E740481C1C}">
+                          <a14:useLocalDpi xmlns:a14="http://schemas.microsoft.com/office/drawing/2010/main" val="0"/>
+                        </a:ext>
+                      </a:extLst>
+                    </a:blip>
+                    <a:srcRect/>
+                    <a:stretch>
+                      <a:fillRect/>
+                    </a:stretch>
+                  </pic:blipFill>
+                  <pic:spPr bwMode="auto">
+                    <a:xfrm>
+                      <a:off x="0" y="0"/>
+                      <a:ext cx="5217629" cy="7595544"/>
+                    </a:xfrm>
+                    <a:prstGeom prst="rect">
+                      <a:avLst/>
+                    </a:prstGeom>
+                    <a:noFill/>
+                    <a:ln>
+                      <a:noFill/>
+                    </a:ln>
+                  </pic:spPr>
+                </pic:pic>
+              </a:graphicData>
+            </a:graphic>
+          </wp:inline>
+        </w:drawing>
       </w:r>
     </w:p>
     <w:p>
@@ -833,10 +1007,93 @@
     </w:p>
     <w:p>
       <w:pPr>
+        <w:spacing w:after="42" w:line="259" w:lineRule="auto"/>
+        <w:ind w:left="0" w:right="0" w:firstLine="0"/>
+      </w:pPr>
+      <w:r>
+        <w:lastRenderedPageBreak/>
+        <w:t>Class D</w:t>
+      </w:r>
+      <w:bookmarkStart w:id="0" w:name="_GoBack"/>
+      <w:bookmarkEnd w:id="0"/>
+      <w:r>
+        <w:t xml:space="preserve">iagram for </w:t>
+      </w:r>
+      <w:proofErr w:type="spellStart"/>
+      <w:r>
+        <w:t>PlayerController</w:t>
+      </w:r>
+      <w:proofErr w:type="spellEnd"/>
+      <w:r>
+        <w:t>:</w:t>
+      </w:r>
+    </w:p>
+    <w:p>
+      <w:pPr>
+        <w:spacing w:after="42" w:line="259" w:lineRule="auto"/>
+        <w:ind w:left="0" w:right="0" w:firstLine="0"/>
+      </w:pPr>
+      <w:r>
+        <w:rPr>
+          <w:noProof/>
+        </w:rPr>
+        <w:drawing>
+          <wp:inline distT="0" distB="0" distL="0" distR="0">
+            <wp:extent cx="2209482" cy="7931728"/>
+            <wp:effectExtent l="0" t="0" r="635" b="0"/>
+            <wp:docPr id="2" name="Picture 2"/>
+            <wp:cNvGraphicFramePr>
+              <a:graphicFrameLocks xmlns:a="http://schemas.openxmlformats.org/drawingml/2006/main" noChangeAspect="1"/>
+            </wp:cNvGraphicFramePr>
+            <a:graphic xmlns:a="http://schemas.openxmlformats.org/drawingml/2006/main">
+              <a:graphicData uri="http://schemas.openxmlformats.org/drawingml/2006/picture">
+                <pic:pic xmlns:pic="http://schemas.openxmlformats.org/drawingml/2006/picture">
+                  <pic:nvPicPr>
+                    <pic:cNvPr id="0" name="Picture 2"/>
+                    <pic:cNvPicPr>
+                      <a:picLocks noChangeAspect="1" noChangeArrowheads="1"/>
+                    </pic:cNvPicPr>
+                  </pic:nvPicPr>
+                  <pic:blipFill>
+                    <a:blip r:embed="rId14">
+                      <a:extLst>
+                        <a:ext uri="{28A0092B-C50C-407E-A947-70E740481C1C}">
+                          <a14:useLocalDpi xmlns:a14="http://schemas.microsoft.com/office/drawing/2010/main" val="0"/>
+                        </a:ext>
+                      </a:extLst>
+                    </a:blip>
+                    <a:srcRect/>
+                    <a:stretch>
+                      <a:fillRect/>
+                    </a:stretch>
+                  </pic:blipFill>
+                  <pic:spPr bwMode="auto">
+                    <a:xfrm>
+                      <a:off x="0" y="0"/>
+                      <a:ext cx="2216277" cy="7956121"/>
+                    </a:xfrm>
+                    <a:prstGeom prst="rect">
+                      <a:avLst/>
+                    </a:prstGeom>
+                    <a:noFill/>
+                    <a:ln>
+                      <a:noFill/>
+                    </a:ln>
+                  </pic:spPr>
+                </pic:pic>
+              </a:graphicData>
+            </a:graphic>
+          </wp:inline>
+        </w:drawing>
+      </w:r>
+    </w:p>
+    <w:p>
+      <w:pPr>
         <w:pStyle w:val="Heading1"/>
         <w:ind w:left="-5"/>
       </w:pPr>
       <w:r>
+        <w:lastRenderedPageBreak/>
         <w:t>Scrum</w:t>
       </w:r>
       <w:r>
@@ -900,10 +1157,7 @@
       </w:r>
       <w:proofErr w:type="spellEnd"/>
       <w:r>
-        <w:t xml:space="preserve"> us control a character's actions either through automated scripts or user input. Li</w:t>
-      </w:r>
-      <w:r>
-        <w:t xml:space="preserve">kely will use one abstract class which then will have child classes. For testing though we only need one for the player. I have experience with this and will likely work on this </w:t>
+        <w:t xml:space="preserve"> us control a character's actions either through automated scripts or user input. Likely will use one abstract class which then will have child classes. For testing though we only need one for the player. I have experience with this and will likely work on this </w:t>
       </w:r>
     </w:p>
     <w:p>
@@ -920,7 +1174,6 @@
         <w:ind w:left="-5" w:right="109"/>
       </w:pPr>
       <w:r>
-        <w:lastRenderedPageBreak/>
         <w:t xml:space="preserve">Weapon System: </w:t>
       </w:r>
       <w:proofErr w:type="gramStart"/>
@@ -929,13 +1182,7 @@
       </w:r>
       <w:proofErr w:type="gramEnd"/>
       <w:r>
-        <w:t xml:space="preserve"> weapons will be a collection of parts objec</w:t>
-      </w:r>
-      <w:r>
-        <w:t>ts for various things such as stocks. I am the one doing this and will gladly take another hand. For testing all we will attempt to do is produce a gun which then will roll for each of its slots and be usable by the player. Nothing fancy just getting the g</w:t>
-      </w:r>
-      <w:r>
-        <w:t xml:space="preserve">un to roll different objects and use the stats from them. </w:t>
+        <w:t xml:space="preserve"> weapons will be a collection of parts objects for various things such as stocks. I am the one doing this and will gladly take another hand. For testing all we will attempt to do is produce a gun which then will roll for each of its slots and be usable by the player. Nothing fancy just getting the gun to roll different objects and use the stats from them. </w:t>
       </w:r>
     </w:p>
     <w:p>
@@ -943,10 +1190,7 @@
         <w:ind w:left="-5" w:right="109"/>
       </w:pPr>
       <w:r>
-        <w:t>Test Dummies with some form of AI if possible. The AI will be at best some sort of very basic navigation like moving to a fixed location. Maybe have HP that is displayed and can be deducted. Jack w</w:t>
-      </w:r>
-      <w:r>
-        <w:t xml:space="preserve">ill handle AI, </w:t>
+        <w:t xml:space="preserve">Test Dummies with some form of AI if possible. The AI will be at best some sort of very basic navigation like moving to a fixed location. Maybe have HP that is displayed and can be deducted. Jack will handle AI, </w:t>
       </w:r>
     </w:p>
     <w:p>
@@ -980,10 +1224,7 @@
         <w:ind w:left="-5" w:right="109"/>
       </w:pPr>
       <w:r>
-        <w:t xml:space="preserve">Map: Likely a large room made of 6 boxes, one each for the walls, ceiling and floor. Each will </w:t>
-      </w:r>
-      <w:r>
-        <w:t xml:space="preserve">have a collider and not interact with gravity. Jarod and Chase can work on this.  </w:t>
+        <w:t xml:space="preserve">Map: Likely a large room made of 6 boxes, one each for the walls, ceiling and floor. Each will have a collider and not interact with gravity. Jarod and Chase can work on this.  </w:t>
       </w:r>
     </w:p>
     <w:p>
@@ -1048,13 +1289,7 @@
         <w:rPr>
           <w:b/>
         </w:rPr>
-        <w:t>Sprint Backl</w:t>
-      </w:r>
-      <w:r>
-        <w:rPr>
-          <w:b/>
-        </w:rPr>
-        <w:t xml:space="preserve">og: </w:t>
+        <w:t xml:space="preserve">Sprint Backlog: </w:t>
       </w:r>
       <w:r>
         <w:rPr>
@@ -1121,6 +1356,7 @@
         <w:ind w:left="1440" w:right="109" w:hanging="360"/>
       </w:pPr>
       <w:r>
+        <w:lastRenderedPageBreak/>
         <w:t>○</w:t>
       </w:r>
       <w:r>
@@ -1129,10 +1365,7 @@
       </w:r>
       <w:proofErr w:type="spellStart"/>
       <w:r>
-        <w:t>Lootbo</w:t>
-      </w:r>
-      <w:r>
-        <w:t>x</w:t>
+        <w:t>Lootbox</w:t>
       </w:r>
       <w:proofErr w:type="spellEnd"/>
       <w:r>
@@ -1173,10 +1406,7 @@
         <w:ind w:right="109" w:hanging="360"/>
       </w:pPr>
       <w:r>
-        <w:t xml:space="preserve">Player HUD prototype: Prototype of the Player HUD, including player health bar, aim </w:t>
-      </w:r>
-      <w:r>
-        <w:t xml:space="preserve">cursor, and ammo counter. </w:t>
+        <w:t xml:space="preserve">Player HUD prototype: Prototype of the Player HUD, including player health bar, aim cursor, and ammo counter. </w:t>
       </w:r>
     </w:p>
     <w:p>
@@ -1238,7 +1468,6 @@
         <w:rPr>
           <w:b/>
         </w:rPr>
-        <w:lastRenderedPageBreak/>
         <w:t xml:space="preserve"> </w:t>
       </w:r>
     </w:p>
@@ -1435,10 +1664,7 @@
         <w:ind w:right="109" w:hanging="147"/>
       </w:pPr>
       <w:r>
-        <w:t>Mapping t</w:t>
-      </w:r>
-      <w:r>
-        <w:t xml:space="preserve">o controller if time allows with (input manager) </w:t>
+        <w:t xml:space="preserve">Mapping to controller if time allows with (input manager) </w:t>
       </w:r>
     </w:p>
     <w:p>
@@ -1474,10 +1700,7 @@
         <w:ind w:right="109" w:hanging="147"/>
       </w:pPr>
       <w:r>
-        <w:t>General shapes for characters for simplicity - modelin</w:t>
-      </w:r>
-      <w:r>
-        <w:t xml:space="preserve">g and artwork later. </w:t>
+        <w:t xml:space="preserve">General shapes for characters for simplicity - modeling and artwork later. </w:t>
       </w:r>
     </w:p>
     <w:p>
@@ -1566,6 +1789,7 @@
         <w:ind w:right="109" w:hanging="147"/>
       </w:pPr>
       <w:r>
+        <w:lastRenderedPageBreak/>
         <w:t xml:space="preserve">multiple maps </w:t>
       </w:r>
     </w:p>
@@ -1654,7 +1878,6 @@
         <w:ind w:left="-5" w:right="109"/>
       </w:pPr>
       <w:r>
-        <w:lastRenderedPageBreak/>
         <w:t xml:space="preserve">-Trigger colliders and spawning </w:t>
       </w:r>
     </w:p>
@@ -1739,10 +1962,7 @@
         <w:ind w:left="-5" w:right="1977"/>
       </w:pPr>
       <w:r>
-        <w:t xml:space="preserve">-Neon horror theme. SPECIAL </w:t>
-      </w:r>
-      <w:r>
-        <w:t xml:space="preserve">characters designed by Haleigh -Trigger colliders for rooms still need to be implemented. </w:t>
+        <w:t xml:space="preserve">-Neon horror theme. SPECIAL characters designed by Haleigh -Trigger colliders for rooms still need to be implemented. </w:t>
       </w:r>
     </w:p>
     <w:p>
@@ -1839,10 +2059,7 @@
         <w:ind w:right="109" w:hanging="360"/>
       </w:pPr>
       <w:r>
-        <w:t>A New Challenger has j</w:t>
-      </w:r>
-      <w:r>
-        <w:t xml:space="preserve">oined the team, with Projects 3 and 4 our project would need to ensure that 6 members have a </w:t>
+        <w:t xml:space="preserve">A New Challenger has joined the team, with Projects 3 and 4 our project would need to ensure that 6 members have a </w:t>
       </w:r>
       <w:proofErr w:type="gramStart"/>
       <w:r>
@@ -1862,10 +2079,7 @@
         <w:ind w:right="109" w:hanging="360"/>
       </w:pPr>
       <w:r>
-        <w:t>With o</w:t>
-      </w:r>
-      <w:r>
-        <w:t xml:space="preserve">nly one week to complete this current, our goals for this project had to be scaled down to just developing a working prototype rather than complete a finished project. Prototype should be ready for Demos. </w:t>
+        <w:t xml:space="preserve">With only one week to complete this current, our goals for this project had to be scaled down to just developing a working prototype rather than complete a finished project. Prototype should be ready for Demos. </w:t>
       </w:r>
     </w:p>
     <w:p>
@@ -1874,6 +2088,7 @@
         <w:ind w:left="2880" w:right="0" w:firstLine="0"/>
       </w:pPr>
       <w:r>
+        <w:lastRenderedPageBreak/>
         <w:t xml:space="preserve"> </w:t>
       </w:r>
     </w:p>
@@ -1901,10 +2116,7 @@
       </w:r>
       <w:r>
         <w:tab/>
-        <w:t>Player HUD layou</w:t>
-      </w:r>
-      <w:r>
-        <w:t>t completed, but more time will be needed for HUD scripting. Will be picked up later in Project 4 under User Interactions.</w:t>
+        <w:t>Player HUD layout completed, but more time will be needed for HUD scripting. Will be picked up later in Project 4 under User Interactions.</w:t>
       </w:r>
     </w:p>
     <w:p>
@@ -1916,8 +2128,6 @@
       </w:r>
       <w:r>
         <w:tab/>
-      </w:r>
-      <w:r>
         <w:t xml:space="preserve">While the randomized gun generator is implemented, the random spawning for </w:t>
       </w:r>
     </w:p>
@@ -1953,11 +2163,7 @@
         <w:ind w:left="-5"/>
       </w:pPr>
       <w:r>
-        <w:lastRenderedPageBreak/>
-        <w:t>W</w:t>
-      </w:r>
-      <w:r>
-        <w:t>hat we would have done differently</w:t>
+        <w:t>What we would have done differently</w:t>
       </w:r>
       <w:r>
         <w:rPr>
@@ -1977,10 +2183,7 @@
       </w:r>
       <w:r>
         <w:tab/>
-        <w:t>Clarify with Scrum Master the requirements needed for this project, and if we have met thos</w:t>
-      </w:r>
-      <w:r>
-        <w:t xml:space="preserve">e requirements with the progress made thus far. </w:t>
+        <w:t xml:space="preserve">Clarify with Scrum Master the requirements needed for this project, and if we have met those requirements with the progress made thus far. </w:t>
       </w:r>
     </w:p>
     <w:p>
@@ -2056,13 +2259,8 @@
         <w:ind w:right="677" w:hanging="360"/>
       </w:pPr>
       <w:r>
-        <w:t>Refer to Gantt Chart for detailed Work Split for Projects 3 and 4.</w:t>
-      </w:r>
-      <w:r>
-        <w:t xml:space="preserve"> </w:t>
-      </w:r>
-      <w:bookmarkStart w:id="0" w:name="_GoBack"/>
-      <w:bookmarkEnd w:id="0"/>
+        <w:t xml:space="preserve">Refer to Gantt Chart for detailed Work Split for Projects 3 and 4. </w:t>
+      </w:r>
     </w:p>
     <w:p>
       <w:pPr>
@@ -2118,7 +2316,6 @@
         <w:tblCellMar>
           <w:top w:w="113" w:type="dxa"/>
           <w:left w:w="98" w:type="dxa"/>
-          <w:bottom w:w="0" w:type="dxa"/>
           <w:right w:w="65" w:type="dxa"/>
         </w:tblCellMar>
         <w:tblLook w:val="04A0" w:firstRow="1" w:lastRow="0" w:firstColumn="1" w:lastColumn="0" w:noHBand="0" w:noVBand="1"/>
@@ -3781,6 +3978,7 @@
               <w:rPr>
                 <w:b/>
               </w:rPr>
+              <w:lastRenderedPageBreak/>
               <w:t xml:space="preserve">10/30 </w:t>
             </w:r>
           </w:p>
@@ -4923,7 +5121,6 @@
               <w:rPr>
                 <w:b/>
               </w:rPr>
-              <w:lastRenderedPageBreak/>
               <w:t xml:space="preserve">11/1 </w:t>
             </w:r>
           </w:p>
@@ -6062,7 +6259,6 @@
         <w:tblCellMar>
           <w:top w:w="113" w:type="dxa"/>
           <w:left w:w="98" w:type="dxa"/>
-          <w:bottom w:w="0" w:type="dxa"/>
           <w:right w:w="47" w:type="dxa"/>
         </w:tblCellMar>
         <w:tblLook w:val="04A0" w:firstRow="1" w:lastRow="0" w:firstColumn="1" w:lastColumn="0" w:noHBand="0" w:noVBand="1"/>
@@ -7169,6 +7365,7 @@
               <w:rPr>
                 <w:b/>
               </w:rPr>
+              <w:lastRenderedPageBreak/>
               <w:t xml:space="preserve">11/10 </w:t>
             </w:r>
           </w:p>
@@ -8749,7 +8946,6 @@
               <w:rPr>
                 <w:b/>
               </w:rPr>
-              <w:lastRenderedPageBreak/>
               <w:t xml:space="preserve">11/12 </w:t>
             </w:r>
           </w:p>
@@ -10657,9 +10853,6 @@
               <w:tblInd w:w="2" w:type="dxa"/>
               <w:tblCellMar>
                 <w:top w:w="8" w:type="dxa"/>
-                <w:left w:w="0" w:type="dxa"/>
-                <w:bottom w:w="0" w:type="dxa"/>
-                <w:right w:w="0" w:type="dxa"/>
               </w:tblCellMar>
               <w:tblLook w:val="04A0" w:firstRow="1" w:lastRow="0" w:firstColumn="1" w:lastColumn="0" w:noHBand="0" w:noVBand="1"/>
             </w:tblPr>
@@ -11602,7 +11795,6 @@
         <w:tblCellMar>
           <w:top w:w="113" w:type="dxa"/>
           <w:left w:w="98" w:type="dxa"/>
-          <w:bottom w:w="0" w:type="dxa"/>
           <w:right w:w="60" w:type="dxa"/>
         </w:tblCellMar>
         <w:tblLook w:val="04A0" w:firstRow="1" w:lastRow="0" w:firstColumn="1" w:lastColumn="0" w:noHBand="0" w:noVBand="1"/>
@@ -12579,6 +12771,7 @@
               <w:rPr>
                 <w:b/>
               </w:rPr>
+              <w:lastRenderedPageBreak/>
               <w:t xml:space="preserve">11/19 </w:t>
             </w:r>
           </w:p>
@@ -13295,7 +13488,6 @@
               <w:rPr>
                 <w:b/>
               </w:rPr>
-              <w:lastRenderedPageBreak/>
               <w:t xml:space="preserve">11/21 </w:t>
             </w:r>
           </w:p>
@@ -17308,6 +17500,7 @@
               <w:rPr>
                 <w:b/>
               </w:rPr>
+              <w:lastRenderedPageBreak/>
               <w:t xml:space="preserve">11/29 </w:t>
             </w:r>
           </w:p>
@@ -17561,7 +17754,6 @@
               <w:rPr>
                 <w:b/>
               </w:rPr>
-              <w:lastRenderedPageBreak/>
               <w:t xml:space="preserve">12/1 </w:t>
             </w:r>
           </w:p>
@@ -19856,6 +20048,7 @@
   <w:style w:type="character" w:default="1" w:styleId="DefaultParagraphFont">
     <w:name w:val="Default Paragraph Font"/>
     <w:uiPriority w:val="1"/>
+    <w:semiHidden/>
     <w:unhideWhenUsed/>
   </w:style>
   <w:style w:type="table" w:default="1" w:styleId="TableNormal">

</xml_diff>